<commit_message>
Add Rule 4.1 explanation
</commit_message>
<xml_diff>
--- a/Chapter_4/Chapter_4.docx
+++ b/Chapter_4/Chapter_4.docx
@@ -20,64 +20,64 @@
       <w:pPr>
         <w:pStyle w:val="Heading1"/>
       </w:pPr>
-      <w:bookmarkStart w:id="21" w:name="mf4th-chapter-4"/>
+      <w:bookmarkStart w:id="20" w:name="mf4th-chapter-4"/>
       <w:r>
         <w:t xml:space="preserve">M&amp;F4th Chapter 4</w:t>
       </w:r>
+      <w:bookmarkEnd w:id="20"/>
+    </w:p>
+    <w:p>
+      <w:pPr>
+        <w:pStyle w:val="Heading2"/>
+      </w:pPr>
+      <w:bookmarkStart w:id="21" w:name="notes-slide-text-optional-readings"/>
+      <w:r>
+        <w:t xml:space="preserve">Notes, Slide Text, Optional Readings</w:t>
+      </w:r>
       <w:bookmarkEnd w:id="21"/>
     </w:p>
     <w:p>
       <w:pPr>
+        <w:pStyle w:val="Heading6"/>
+      </w:pPr>
+      <w:bookmarkStart w:id="22" w:name="competence"/>
+      <w:r>
+        <w:t xml:space="preserve">Competence</w:t>
+      </w:r>
+      <w:bookmarkEnd w:id="22"/>
+    </w:p>
+    <w:p>
+      <w:pPr>
         <w:pStyle w:val="Heading2"/>
       </w:pPr>
-      <w:bookmarkStart w:id="22" w:name="notes-slide-text-optional-readings"/>
-      <w:r>
-        <w:t xml:space="preserve">Notes, Slide Text, Optional Readings</w:t>
-      </w:r>
-      <w:bookmarkEnd w:id="22"/>
+      <w:bookmarkStart w:id="23" w:name="competence-technology"/>
+      <w:r>
+        <w:t xml:space="preserve">Competence &amp; Technology</w:t>
+      </w:r>
+      <w:bookmarkEnd w:id="23"/>
+    </w:p>
+    <w:p>
+      <w:pPr>
+        <w:pStyle w:val="Heading3"/>
+      </w:pPr>
+      <w:bookmarkStart w:id="24" w:name="ethics-2020-commission"/>
+      <w:r>
+        <w:t xml:space="preserve">Ethics 20/20 Commission</w:t>
+      </w:r>
+      <w:bookmarkEnd w:id="24"/>
     </w:p>
     <w:p>
       <w:pPr>
         <w:pStyle w:val="Heading6"/>
       </w:pPr>
-      <w:bookmarkStart w:id="23" w:name="competence"/>
-      <w:r>
-        <w:t xml:space="preserve">Competence</w:t>
-      </w:r>
-      <w:bookmarkEnd w:id="23"/>
-    </w:p>
-    <w:p>
-      <w:pPr>
-        <w:pStyle w:val="Heading2"/>
-      </w:pPr>
-      <w:bookmarkStart w:id="24" w:name="competence-technology"/>
-      <w:r>
-        <w:t xml:space="preserve">Competence &amp; Technology</w:t>
-      </w:r>
-      <w:bookmarkEnd w:id="24"/>
-    </w:p>
-    <w:p>
-      <w:pPr>
-        <w:pStyle w:val="Heading3"/>
-      </w:pPr>
-      <w:bookmarkStart w:id="25" w:name="ethics-2020-commission"/>
-      <w:r>
-        <w:t xml:space="preserve">Ethics 20/20 Commission</w:t>
+      <w:bookmarkStart w:id="25" w:name="on-globalization-technology"/>
+      <w:r>
+        <w:t xml:space="preserve">On Globalization &amp; Technology</w:t>
       </w:r>
       <w:bookmarkEnd w:id="25"/>
     </w:p>
     <w:p>
       <w:pPr>
-        <w:pStyle w:val="Heading6"/>
-      </w:pPr>
-      <w:bookmarkStart w:id="26" w:name="on-globalization-technology"/>
-      <w:r>
-        <w:t xml:space="preserve">On Globalization &amp; Technology</w:t>
-      </w:r>
-      <w:bookmarkEnd w:id="26"/>
-    </w:p>
-    <w:p>
-      <w:pPr>
         <w:pStyle w:val="FirstParagraph"/>
       </w:pPr>
       <w:r>
@@ -92,7 +92,7 @@
       <w:r>
         <w:t xml:space="preserve"> </w:t>
       </w:r>
-      <w:hyperlink r:id="rId27">
+      <w:hyperlink r:id="rId26">
         <w:r>
           <w:rPr>
             <w:rStyle w:val="Hyperlink"/>
@@ -155,7 +155,7 @@
       <w:r>
         <w:t xml:space="preserve"> </w:t>
       </w:r>
-      <w:hyperlink r:id="rId28">
+      <w:hyperlink r:id="rId27">
         <w:r>
           <w:rPr>
             <w:rStyle w:val="Hyperlink"/>
@@ -176,13 +176,43 @@
         <w:t xml:space="preserve"> </w:t>
       </w:r>
       <w:r>
-        <w:t xml:space="preserve">that technology grows at an EXPONENTIAL rate.</w:t>
-      </w:r>
-      <w:r>
-        <w:t xml:space="preserve"> </w:t>
-      </w:r>
-      <w:r>
-        <w:t xml:space="preserve">We lawyer/humans do NOT grow exponentially,</w:t>
+        <w:t xml:space="preserve">that technology grows at an</w:t>
+      </w:r>
+      <w:r>
+        <w:t xml:space="preserve"> </w:t>
+      </w:r>
+      <w:r>
+        <w:rPr>
+          <w:i/>
+        </w:rPr>
+        <w:t xml:space="preserve">exponential</w:t>
+      </w:r>
+      <w:r>
+        <w:t xml:space="preserve"> </w:t>
+      </w:r>
+      <w:r>
+        <w:t xml:space="preserve">rate.</w:t>
+      </w:r>
+      <w:r>
+        <w:t xml:space="preserve"> </w:t>
+      </w:r>
+      <w:r>
+        <w:t xml:space="preserve">We lawyer/humans do</w:t>
+      </w:r>
+      <w:r>
+        <w:t xml:space="preserve"> </w:t>
+      </w:r>
+      <w:r>
+        <w:rPr>
+          <w:i/>
+        </w:rPr>
+        <w:t xml:space="preserve">not</w:t>
+      </w:r>
+      <w:r>
+        <w:t xml:space="preserve"> </w:t>
+      </w:r>
+      <w:r>
+        <w:t xml:space="preserve">grow exponentially,</w:t>
       </w:r>
       <w:r>
         <w:t xml:space="preserve"> </w:t>
@@ -195,128 +225,128 @@
       <w:pPr>
         <w:pStyle w:val="Heading3"/>
       </w:pPr>
-      <w:bookmarkStart w:id="29" w:name="model-rule-1.1"/>
+      <w:bookmarkStart w:id="28" w:name="model-rule-1.1"/>
       <w:r>
         <w:t xml:space="preserve">Model Rule 1.1</w:t>
       </w:r>
+      <w:bookmarkEnd w:id="28"/>
+    </w:p>
+    <w:p>
+      <w:pPr>
+        <w:pStyle w:val="FirstParagraph"/>
+      </w:pPr>
+      <w:r>
+        <w:t xml:space="preserve">Model Rule 1.1 is deceptively straightforward:</w:t>
+      </w:r>
+    </w:p>
+    <w:p>
+      <w:pPr>
+        <w:pStyle w:val="BodyText"/>
+      </w:pPr>
+      <w:r>
+        <w:t xml:space="preserve">“</w:t>
+      </w:r>
+      <w:r>
+        <w:t xml:space="preserve">A lawyer shall provide competent representation to a client.</w:t>
+      </w:r>
+      <w:r>
+        <w:t xml:space="preserve">”</w:t>
+      </w:r>
+    </w:p>
+    <w:p>
+      <w:pPr>
+        <w:pStyle w:val="BodyText"/>
+      </w:pPr>
+      <w:r>
+        <w:t xml:space="preserve">Easy, right? But Model Rule 1.1 is a master rule of sorts.</w:t>
+      </w:r>
+      <w:r>
+        <w:t xml:space="preserve"> </w:t>
+      </w:r>
+      <w:r>
+        <w:t xml:space="preserve">If you are a Tolkien fan, there is one ring to rule them all,</w:t>
+      </w:r>
+      <w:r>
+        <w:t xml:space="preserve"> </w:t>
+      </w:r>
+      <w:r>
+        <w:t xml:space="preserve">and Model Rule 1.1 requiring competence is one rule to rule them all,</w:t>
+      </w:r>
+      <w:r>
+        <w:t xml:space="preserve"> </w:t>
+      </w:r>
+      <w:r>
+        <w:t xml:space="preserve">because we must competently protect client confidentiality,</w:t>
+      </w:r>
+      <w:r>
+        <w:t xml:space="preserve"> </w:t>
+      </w:r>
+      <w:r>
+        <w:t xml:space="preserve">competently avoid client conflicts,</w:t>
+      </w:r>
+      <w:r>
+        <w:t xml:space="preserve"> </w:t>
+      </w:r>
+      <w:r>
+        <w:t xml:space="preserve">competently avoid waiving the attorney-client privilege.</w:t>
+      </w:r>
+      <w:r>
+        <w:t xml:space="preserve"> </w:t>
+      </w:r>
+      <w:r>
+        <w:t xml:space="preserve">And to do all of those things,</w:t>
+      </w:r>
+      <w:r>
+        <w:t xml:space="preserve"> </w:t>
+      </w:r>
+      <w:r>
+        <w:t xml:space="preserve">including competently communicate with our clients,</w:t>
+      </w:r>
+      <w:r>
+        <w:t xml:space="preserve"> </w:t>
+      </w:r>
+      <w:r>
+        <w:t xml:space="preserve">we must competently use technology.</w:t>
+      </w:r>
+    </w:p>
+    <w:p>
+      <w:pPr>
+        <w:pStyle w:val="BodyText"/>
+      </w:pPr>
+      <w:r>
+        <w:t xml:space="preserve">As of August 2012,</w:t>
+      </w:r>
+      <w:r>
+        <w:t xml:space="preserve"> </w:t>
+      </w:r>
+      <w:r>
+        <w:t xml:space="preserve">the Ethics 20/20 Commission added a new comment 8 to Rule 1.1</w:t>
+      </w:r>
+      <w:r>
+        <w:t xml:space="preserve"> </w:t>
+      </w:r>
+      <w:r>
+        <w:t xml:space="preserve">“</w:t>
+      </w:r>
+      <w:r>
+        <w:t xml:space="preserve">Competence</w:t>
+      </w:r>
+      <w:r>
+        <w:t xml:space="preserve">”</w:t>
+      </w:r>
+      <w:r>
+        <w:t xml:space="preserve">.</w:t>
+      </w:r>
+    </w:p>
+    <w:p>
+      <w:pPr>
+        <w:pStyle w:val="Heading4"/>
+      </w:pPr>
+      <w:bookmarkStart w:id="29" w:name="comment-8-maintaining-competence"/>
+      <w:r>
+        <w:t xml:space="preserve">Comment 8: Maintaining Competence</w:t>
+      </w:r>
       <w:bookmarkEnd w:id="29"/>
-    </w:p>
-    <w:p>
-      <w:pPr>
-        <w:pStyle w:val="FirstParagraph"/>
-      </w:pPr>
-      <w:r>
-        <w:t xml:space="preserve">Model Rule 1.1 is deceptively straightforward:</w:t>
-      </w:r>
-    </w:p>
-    <w:p>
-      <w:pPr>
-        <w:pStyle w:val="BodyText"/>
-      </w:pPr>
-      <w:r>
-        <w:t xml:space="preserve">“</w:t>
-      </w:r>
-      <w:r>
-        <w:t xml:space="preserve">A lawyer shall provide competent representation to a client.</w:t>
-      </w:r>
-      <w:r>
-        <w:t xml:space="preserve">”</w:t>
-      </w:r>
-    </w:p>
-    <w:p>
-      <w:pPr>
-        <w:pStyle w:val="BodyText"/>
-      </w:pPr>
-      <w:r>
-        <w:t xml:space="preserve">Easy, right? But Model Rule 1.1 is a master rule of sorts.</w:t>
-      </w:r>
-      <w:r>
-        <w:t xml:space="preserve"> </w:t>
-      </w:r>
-      <w:r>
-        <w:t xml:space="preserve">If you are a Tolkien fan, there is one ring to rule them all,</w:t>
-      </w:r>
-      <w:r>
-        <w:t xml:space="preserve"> </w:t>
-      </w:r>
-      <w:r>
-        <w:t xml:space="preserve">and Model Rule 1.1 requiring COMPETENCE is one rule to rule them all,</w:t>
-      </w:r>
-      <w:r>
-        <w:t xml:space="preserve"> </w:t>
-      </w:r>
-      <w:r>
-        <w:t xml:space="preserve">because we must COMPETENTLY protect client confidentiality,</w:t>
-      </w:r>
-      <w:r>
-        <w:t xml:space="preserve"> </w:t>
-      </w:r>
-      <w:r>
-        <w:t xml:space="preserve">COMPETENTLY avoid client conflicts,</w:t>
-      </w:r>
-      <w:r>
-        <w:t xml:space="preserve"> </w:t>
-      </w:r>
-      <w:r>
-        <w:t xml:space="preserve">COMPETENTLY avoid waiving the attorney-client privilege.</w:t>
-      </w:r>
-      <w:r>
-        <w:t xml:space="preserve"> </w:t>
-      </w:r>
-      <w:r>
-        <w:t xml:space="preserve">And to do all of those things,</w:t>
-      </w:r>
-      <w:r>
-        <w:t xml:space="preserve"> </w:t>
-      </w:r>
-      <w:r>
-        <w:t xml:space="preserve">including COMPETENTLY communicate with our clients,</w:t>
-      </w:r>
-      <w:r>
-        <w:t xml:space="preserve"> </w:t>
-      </w:r>
-      <w:r>
-        <w:t xml:space="preserve">we must COMPETENTLY use technology.</w:t>
-      </w:r>
-    </w:p>
-    <w:p>
-      <w:pPr>
-        <w:pStyle w:val="BodyText"/>
-      </w:pPr>
-      <w:r>
-        <w:t xml:space="preserve">As of August 2012,</w:t>
-      </w:r>
-      <w:r>
-        <w:t xml:space="preserve"> </w:t>
-      </w:r>
-      <w:r>
-        <w:t xml:space="preserve">the Ethics 20/20 Commission added a new comment 8 to Rule 1.1</w:t>
-      </w:r>
-      <w:r>
-        <w:t xml:space="preserve"> </w:t>
-      </w:r>
-      <w:r>
-        <w:t xml:space="preserve">“</w:t>
-      </w:r>
-      <w:r>
-        <w:t xml:space="preserve">Competence</w:t>
-      </w:r>
-      <w:r>
-        <w:t xml:space="preserve">”</w:t>
-      </w:r>
-      <w:r>
-        <w:t xml:space="preserve">.</w:t>
-      </w:r>
-    </w:p>
-    <w:p>
-      <w:pPr>
-        <w:pStyle w:val="Heading4"/>
-      </w:pPr>
-      <w:bookmarkStart w:id="30" w:name="comment-8-maintaining-competence"/>
-      <w:r>
-        <w:t xml:space="preserve">Comment 8: Maintaining Competence</w:t>
-      </w:r>
-      <w:bookmarkEnd w:id="30"/>
     </w:p>
     <w:p>
       <w:pPr>
@@ -384,7 +414,7 @@
       <w:r>
         <w:t xml:space="preserve"> </w:t>
       </w:r>
-      <w:hyperlink r:id="rId27">
+      <w:hyperlink r:id="rId26">
         <w:r>
           <w:rPr>
             <w:rStyle w:val="Hyperlink"/>
@@ -400,11 +430,11 @@
       <w:pPr>
         <w:pStyle w:val="Heading4"/>
       </w:pPr>
-      <w:bookmarkStart w:id="31" w:name="metadata"/>
+      <w:bookmarkStart w:id="30" w:name="metadata"/>
       <w:r>
         <w:t xml:space="preserve">Metadata</w:t>
       </w:r>
-      <w:bookmarkEnd w:id="31"/>
+      <w:bookmarkEnd w:id="30"/>
     </w:p>
     <w:p>
       <w:pPr>
@@ -414,7 +444,7 @@
           <w:ilvl w:val="0"/>
         </w:numPr>
       </w:pPr>
-      <w:hyperlink r:id="rId32">
+      <w:hyperlink r:id="rId31">
         <w:r>
           <w:rPr>
             <w:rStyle w:val="Hyperlink"/>
@@ -431,7 +461,7 @@
           <w:ilvl w:val="0"/>
         </w:numPr>
       </w:pPr>
-      <w:hyperlink r:id="rId33">
+      <w:hyperlink r:id="rId32">
         <w:r>
           <w:rPr>
             <w:rStyle w:val="Hyperlink"/>
@@ -444,11 +474,11 @@
       <w:pPr>
         <w:pStyle w:val="Heading4"/>
       </w:pPr>
-      <w:bookmarkStart w:id="34" w:name="leveraging-your-tech-skills"/>
+      <w:bookmarkStart w:id="33" w:name="leveraging-your-tech-skills"/>
       <w:r>
         <w:t xml:space="preserve">Leveraging Your Tech Skills</w:t>
       </w:r>
-      <w:bookmarkEnd w:id="34"/>
+      <w:bookmarkEnd w:id="33"/>
     </w:p>
     <w:p>
       <w:pPr>
@@ -460,7 +490,7 @@
       <w:r>
         <w:t xml:space="preserve"> </w:t>
       </w:r>
-      <w:hyperlink r:id="rId35">
+      <w:hyperlink r:id="rId34">
         <w:r>
           <w:rPr>
             <w:rStyle w:val="Hyperlink"/>
@@ -476,7 +506,7 @@
       <w:pPr>
         <w:pStyle w:val="BodyText"/>
       </w:pPr>
-      <w:hyperlink r:id="rId35">
+      <w:hyperlink r:id="rId34">
         <w:r>
           <w:rPr>
             <w:rStyle w:val="Hyperlink"/>
@@ -699,7 +729,7 @@
       <w:r>
         <w:t xml:space="preserve"> </w:t>
       </w:r>
-      <w:hyperlink r:id="rId36">
+      <w:hyperlink r:id="rId35">
         <w:r>
           <w:rPr>
             <w:rStyle w:val="Hyperlink"/>
@@ -715,11 +745,11 @@
       <w:pPr>
         <w:pStyle w:val="Heading4"/>
       </w:pPr>
-      <w:bookmarkStart w:id="37" w:name="recommended-tech-reading-viewing"/>
+      <w:bookmarkStart w:id="36" w:name="recommended-tech-reading-viewing"/>
       <w:r>
         <w:t xml:space="preserve">Recommended Tech Reading &amp; Viewing</w:t>
       </w:r>
-      <w:bookmarkEnd w:id="37"/>
+      <w:bookmarkEnd w:id="36"/>
     </w:p>
     <w:p>
       <w:pPr>
@@ -729,7 +759,7 @@
           <w:ilvl w:val="0"/>
         </w:numPr>
       </w:pPr>
-      <w:hyperlink r:id="rId38">
+      <w:hyperlink r:id="rId37">
         <w:r>
           <w:rPr>
             <w:rStyle w:val="Hyperlink"/>
@@ -746,7 +776,7 @@
           <w:ilvl w:val="0"/>
         </w:numPr>
       </w:pPr>
-      <w:hyperlink r:id="rId39">
+      <w:hyperlink r:id="rId38">
         <w:r>
           <w:rPr>
             <w:rStyle w:val="Hyperlink"/>
@@ -763,7 +793,7 @@
           <w:ilvl w:val="0"/>
         </w:numPr>
       </w:pPr>
-      <w:hyperlink r:id="rId40">
+      <w:hyperlink r:id="rId39">
         <w:r>
           <w:rPr>
             <w:rStyle w:val="Hyperlink"/>
@@ -776,104 +806,104 @@
       <w:pPr>
         <w:pStyle w:val="Heading2"/>
       </w:pPr>
-      <w:bookmarkStart w:id="41" w:name="legal-malpractice"/>
+      <w:bookmarkStart w:id="40" w:name="legal-malpractice"/>
       <w:r>
         <w:t xml:space="preserve">Legal Malpractice</w:t>
       </w:r>
+      <w:bookmarkEnd w:id="40"/>
+    </w:p>
+    <w:p>
+      <w:pPr>
+        <w:pStyle w:val="Heading6"/>
+      </w:pPr>
+      <w:bookmarkStart w:id="41" w:name="when-bad-things-happen"/>
+      <w:r>
+        <w:t xml:space="preserve">When Bad Things Happen</w:t>
+      </w:r>
       <w:bookmarkEnd w:id="41"/>
     </w:p>
     <w:p>
       <w:pPr>
-        <w:pStyle w:val="Heading6"/>
-      </w:pPr>
-      <w:bookmarkStart w:id="42" w:name="when-bad-things-happen"/>
-      <w:r>
-        <w:t xml:space="preserve">When Bad Things Happen</w:t>
+        <w:pStyle w:val="Heading4"/>
+      </w:pPr>
+      <w:bookmarkStart w:id="42" w:name="legal-malpractice-1"/>
+      <w:r>
+        <w:t xml:space="preserve">Legal Malpractice</w:t>
       </w:r>
       <w:bookmarkEnd w:id="42"/>
     </w:p>
     <w:p>
       <w:pPr>
+        <w:pStyle w:val="Compact"/>
+        <w:numPr>
+          <w:numId w:val="1004"/>
+          <w:ilvl w:val="0"/>
+        </w:numPr>
+      </w:pPr>
+      <w:r>
+        <w:t xml:space="preserve">Client-Lawyer Relationship (foreseeable plaintiff) (Togstad);</w:t>
+      </w:r>
+    </w:p>
+    <w:p>
+      <w:pPr>
+        <w:pStyle w:val="Compact"/>
+        <w:numPr>
+          <w:numId w:val="1004"/>
+          <w:ilvl w:val="0"/>
+        </w:numPr>
+      </w:pPr>
+      <w:r>
+        <w:t xml:space="preserve">Duty – Expert Testimony or Common Knowledge</w:t>
+      </w:r>
+    </w:p>
+    <w:p>
+      <w:pPr>
+        <w:pStyle w:val="Compact"/>
+        <w:numPr>
+          <w:numId w:val="1004"/>
+          <w:ilvl w:val="0"/>
+        </w:numPr>
+      </w:pPr>
+      <w:r>
+        <w:t xml:space="preserve">Breach;</w:t>
+      </w:r>
+    </w:p>
+    <w:p>
+      <w:pPr>
+        <w:pStyle w:val="Compact"/>
+        <w:numPr>
+          <w:numId w:val="1004"/>
+          <w:ilvl w:val="0"/>
+        </w:numPr>
+      </w:pPr>
+      <w:r>
+        <w:t xml:space="preserve">Causation (actual = but for = case within a case) (proximate = foreseeable consequences)</w:t>
+      </w:r>
+    </w:p>
+    <w:p>
+      <w:pPr>
+        <w:pStyle w:val="Compact"/>
+        <w:numPr>
+          <w:numId w:val="1004"/>
+          <w:ilvl w:val="0"/>
+        </w:numPr>
+      </w:pPr>
+      <w:r>
+        <w:t xml:space="preserve">Damages (emotional distress or punitive dePape)</w:t>
+      </w:r>
+    </w:p>
+    <w:p>
+      <w:pPr>
         <w:pStyle w:val="Heading4"/>
       </w:pPr>
-      <w:bookmarkStart w:id="43" w:name="legal-malpractice-1"/>
-      <w:r>
-        <w:t xml:space="preserve">Legal Malpractice</w:t>
+      <w:bookmarkStart w:id="43" w:name="legal-malpractice-criminal-defense"/>
+      <w:r>
+        <w:t xml:space="preserve">Legal Malpractice Criminal Defense</w:t>
       </w:r>
       <w:bookmarkEnd w:id="43"/>
     </w:p>
     <w:p>
       <w:pPr>
-        <w:pStyle w:val="Compact"/>
-        <w:numPr>
-          <w:numId w:val="1004"/>
-          <w:ilvl w:val="0"/>
-        </w:numPr>
-      </w:pPr>
-      <w:r>
-        <w:t xml:space="preserve">Client-Lawyer Relationship (foreseeable plaintiff) (Togstad);</w:t>
-      </w:r>
-    </w:p>
-    <w:p>
-      <w:pPr>
-        <w:pStyle w:val="Compact"/>
-        <w:numPr>
-          <w:numId w:val="1004"/>
-          <w:ilvl w:val="0"/>
-        </w:numPr>
-      </w:pPr>
-      <w:r>
-        <w:t xml:space="preserve">Duty – Expert Testimony or Common Knowledge</w:t>
-      </w:r>
-    </w:p>
-    <w:p>
-      <w:pPr>
-        <w:pStyle w:val="Compact"/>
-        <w:numPr>
-          <w:numId w:val="1004"/>
-          <w:ilvl w:val="0"/>
-        </w:numPr>
-      </w:pPr>
-      <w:r>
-        <w:t xml:space="preserve">Breach;</w:t>
-      </w:r>
-    </w:p>
-    <w:p>
-      <w:pPr>
-        <w:pStyle w:val="Compact"/>
-        <w:numPr>
-          <w:numId w:val="1004"/>
-          <w:ilvl w:val="0"/>
-        </w:numPr>
-      </w:pPr>
-      <w:r>
-        <w:t xml:space="preserve">Causation (actual = but for = case within a case) (proximate = foreseeable consequences)</w:t>
-      </w:r>
-    </w:p>
-    <w:p>
-      <w:pPr>
-        <w:pStyle w:val="Compact"/>
-        <w:numPr>
-          <w:numId w:val="1004"/>
-          <w:ilvl w:val="0"/>
-        </w:numPr>
-      </w:pPr>
-      <w:r>
-        <w:t xml:space="preserve">Damages (emotional distress or punitive dePape)</w:t>
-      </w:r>
-    </w:p>
-    <w:p>
-      <w:pPr>
-        <w:pStyle w:val="Heading4"/>
-      </w:pPr>
-      <w:bookmarkStart w:id="44" w:name="legal-malpractice-criminal-defense"/>
-      <w:r>
-        <w:t xml:space="preserve">Legal Malpractice Criminal Defense</w:t>
-      </w:r>
-      <w:bookmarkEnd w:id="44"/>
-    </w:p>
-    <w:p>
-      <w:pPr>
         <w:pStyle w:val="FirstParagraph"/>
       </w:pPr>
       <w:r>
@@ -906,7 +936,7 @@
       <w:r>
         <w:t xml:space="preserve"> </w:t>
       </w:r>
-      <w:hyperlink r:id="rId45">
+      <w:hyperlink r:id="rId44">
         <w:r>
           <w:rPr>
             <w:rStyle w:val="Hyperlink"/>
@@ -934,7 +964,7 @@
       <w:pPr>
         <w:pStyle w:val="FirstParagraph"/>
       </w:pPr>
-      <w:hyperlink r:id="rId45">
+      <w:hyperlink r:id="rId44">
         <w:r>
           <w:rPr>
             <w:rStyle w:val="Hyperlink"/>
@@ -947,11 +977,11 @@
       <w:pPr>
         <w:pStyle w:val="Heading4"/>
       </w:pPr>
-      <w:bookmarkStart w:id="46" w:name="causation"/>
+      <w:bookmarkStart w:id="45" w:name="causation"/>
       <w:r>
         <w:t xml:space="preserve">Causation?</w:t>
       </w:r>
-      <w:bookmarkEnd w:id="46"/>
+      <w:bookmarkEnd w:id="45"/>
     </w:p>
     <w:p>
       <w:pPr>
@@ -998,57 +1028,57 @@
       <w:pPr>
         <w:pStyle w:val="Heading4"/>
       </w:pPr>
-      <w:bookmarkStart w:id="47" w:name="remedies-to-redress-malpractice"/>
+      <w:bookmarkStart w:id="46" w:name="remedies-to-redress-malpractice"/>
       <w:r>
         <w:t xml:space="preserve">Remedies To Redress Malpractice?</w:t>
       </w:r>
+      <w:bookmarkEnd w:id="46"/>
+    </w:p>
+    <w:p>
+      <w:pPr>
+        <w:pStyle w:val="Compact"/>
+        <w:numPr>
+          <w:numId w:val="1006"/>
+          <w:ilvl w:val="0"/>
+        </w:numPr>
+      </w:pPr>
+      <w:r>
+        <w:t xml:space="preserve">Out of pocket damages.</w:t>
+      </w:r>
+    </w:p>
+    <w:p>
+      <w:pPr>
+        <w:pStyle w:val="Compact"/>
+        <w:numPr>
+          <w:numId w:val="1006"/>
+          <w:ilvl w:val="0"/>
+        </w:numPr>
+      </w:pPr>
+      <w:r>
+        <w:t xml:space="preserve">Lost opportunities.</w:t>
+      </w:r>
+    </w:p>
+    <w:p>
+      <w:pPr>
+        <w:pStyle w:val="Compact"/>
+        <w:numPr>
+          <w:numId w:val="1006"/>
+          <w:ilvl w:val="0"/>
+        </w:numPr>
+      </w:pPr>
+      <w:r>
+        <w:t xml:space="preserve">Punitive damages.</w:t>
+      </w:r>
+    </w:p>
+    <w:p>
+      <w:pPr>
+        <w:pStyle w:val="Heading4"/>
+      </w:pPr>
+      <w:bookmarkStart w:id="47" w:name="duty-to-inform-client-of-lawyers-own-malpractice"/>
+      <w:r>
+        <w:t xml:space="preserve">Duty to Inform Client of Lawyer’s Own Malpractice?</w:t>
+      </w:r>
       <w:bookmarkEnd w:id="47"/>
-    </w:p>
-    <w:p>
-      <w:pPr>
-        <w:pStyle w:val="Compact"/>
-        <w:numPr>
-          <w:numId w:val="1006"/>
-          <w:ilvl w:val="0"/>
-        </w:numPr>
-      </w:pPr>
-      <w:r>
-        <w:t xml:space="preserve">Out of pocket damages.</w:t>
-      </w:r>
-    </w:p>
-    <w:p>
-      <w:pPr>
-        <w:pStyle w:val="Compact"/>
-        <w:numPr>
-          <w:numId w:val="1006"/>
-          <w:ilvl w:val="0"/>
-        </w:numPr>
-      </w:pPr>
-      <w:r>
-        <w:t xml:space="preserve">Lost opportunities.</w:t>
-      </w:r>
-    </w:p>
-    <w:p>
-      <w:pPr>
-        <w:pStyle w:val="Compact"/>
-        <w:numPr>
-          <w:numId w:val="1006"/>
-          <w:ilvl w:val="0"/>
-        </w:numPr>
-      </w:pPr>
-      <w:r>
-        <w:t xml:space="preserve">Punitive damages.</w:t>
-      </w:r>
-    </w:p>
-    <w:p>
-      <w:pPr>
-        <w:pStyle w:val="Heading4"/>
-      </w:pPr>
-      <w:bookmarkStart w:id="48" w:name="duty-to-inform-client-of-lawyers-own-malpractice"/>
-      <w:r>
-        <w:t xml:space="preserve">Duty to Inform Client of Lawyer’s Own Malpractice?</w:t>
-      </w:r>
-      <w:bookmarkEnd w:id="48"/>
     </w:p>
     <w:p>
       <w:pPr>
@@ -1088,27 +1118,27 @@
       <w:pPr>
         <w:pStyle w:val="Heading2"/>
       </w:pPr>
-      <w:bookmarkStart w:id="49" w:name="breach-of-fiduciary-duty"/>
+      <w:bookmarkStart w:id="48" w:name="breach-of-fiduciary-duty"/>
       <w:r>
         <w:t xml:space="preserve">Breach of Fiduciary Duty</w:t>
       </w:r>
+      <w:bookmarkEnd w:id="48"/>
+    </w:p>
+    <w:p>
+      <w:pPr>
+        <w:pStyle w:val="Heading3"/>
+      </w:pPr>
+      <w:bookmarkStart w:id="49" w:name="professional-negligence-and-breach-of-fiduciary-duty"/>
+      <w:r>
+        <w:t xml:space="preserve">Professional Negligence and Breach of Fiduciary Duty</w:t>
+      </w:r>
       <w:bookmarkEnd w:id="49"/>
     </w:p>
     <w:p>
       <w:pPr>
-        <w:pStyle w:val="Heading3"/>
-      </w:pPr>
-      <w:bookmarkStart w:id="50" w:name="professional-negligence-and-breach-of-fiduciary-duty"/>
-      <w:r>
-        <w:t xml:space="preserve">Professional Negligence and Breach of Fiduciary Duty</w:t>
-      </w:r>
-      <w:bookmarkEnd w:id="50"/>
-    </w:p>
-    <w:p>
-      <w:pPr>
         <w:pStyle w:val="FirstParagraph"/>
       </w:pPr>
-      <w:hyperlink r:id="rId45">
+      <w:hyperlink r:id="rId44">
         <w:r>
           <w:rPr>
             <w:rStyle w:val="Hyperlink"/>
@@ -1145,7 +1175,7 @@
       <w:pPr>
         <w:pStyle w:val="FirstParagraph"/>
       </w:pPr>
-      <w:hyperlink r:id="rId45">
+      <w:hyperlink r:id="rId44">
         <w:r>
           <w:rPr>
             <w:rStyle w:val="Hyperlink"/>
@@ -1200,115 +1230,115 @@
       <w:pPr>
         <w:pStyle w:val="Heading2"/>
       </w:pPr>
-      <w:bookmarkStart w:id="51" w:name="inneffective-assistance-of-counsel"/>
+      <w:bookmarkStart w:id="50" w:name="inneffective-assistance-of-counsel"/>
       <w:r>
         <w:t xml:space="preserve">Inneffective Assistance of Counsel</w:t>
       </w:r>
+      <w:bookmarkEnd w:id="50"/>
+    </w:p>
+    <w:p>
+      <w:pPr>
+        <w:pStyle w:val="FirstParagraph"/>
+      </w:pPr>
+      <w:r>
+        <w:t xml:space="preserve">Counsel’s representation</w:t>
+      </w:r>
+      <w:r>
+        <w:t xml:space="preserve"> </w:t>
+      </w:r>
+      <w:r>
+        <w:t xml:space="preserve">fell below an objective standard of reasonableness,</w:t>
+      </w:r>
+      <w:r>
+        <w:t xml:space="preserve"> </w:t>
+      </w:r>
+      <w:r>
+        <w:t xml:space="preserve">measured by prevailing norms of practice reflected in:</w:t>
+      </w:r>
+    </w:p>
+    <w:p>
+      <w:pPr>
+        <w:pStyle w:val="Compact"/>
+        <w:numPr>
+          <w:numId w:val="1007"/>
+          <w:ilvl w:val="0"/>
+        </w:numPr>
+      </w:pPr>
+      <w:r>
+        <w:t xml:space="preserve">ABA standards</w:t>
+      </w:r>
+    </w:p>
+    <w:p>
+      <w:pPr>
+        <w:pStyle w:val="Compact"/>
+        <w:numPr>
+          <w:numId w:val="1007"/>
+          <w:ilvl w:val="0"/>
+        </w:numPr>
+      </w:pPr>
+      <w:r>
+        <w:t xml:space="preserve">Expert testimony</w:t>
+      </w:r>
+    </w:p>
+    <w:p>
+      <w:pPr>
+        <w:pStyle w:val="Compact"/>
+        <w:numPr>
+          <w:numId w:val="1007"/>
+          <w:ilvl w:val="0"/>
+        </w:numPr>
+      </w:pPr>
+      <w:r>
+        <w:t xml:space="preserve">Per se rules; nonstrategic choices (breach of fiduciary duty of obedience or loyalty)</w:t>
+      </w:r>
+    </w:p>
+    <w:p>
+      <w:pPr>
+        <w:pStyle w:val="FirstParagraph"/>
+      </w:pPr>
+      <w:r>
+        <w:t xml:space="preserve">M&amp;F3rd p. 120</w:t>
+      </w:r>
+    </w:p>
+    <w:p>
+      <w:pPr>
+        <w:pStyle w:val="BodyText"/>
+      </w:pPr>
+      <w:r>
+        <w:t xml:space="preserve">Counsel’s deficient performance prejudiced the defendant (causation):</w:t>
+      </w:r>
+      <w:r>
+        <w:t xml:space="preserve"> </w:t>
+      </w:r>
+      <w:r>
+        <w:t xml:space="preserve">Actual prejudice: But for Counsel’s unprofessional errors, the result of the proceeding would have been different, i.e., not harmless error (proceeding presumptively reliable).</w:t>
+      </w:r>
+      <w:r>
+        <w:t xml:space="preserve"> </w:t>
+      </w:r>
+      <w:r>
+        <w:t xml:space="preserve">Per se rules: Denial of counsel during a critical state of the proceeding led to a forfeiture of the proceeding itself (proceeding presumptively unreliable or totally nonexistent)</w:t>
+      </w:r>
+    </w:p>
+    <w:p>
+      <w:pPr>
+        <w:pStyle w:val="Heading2"/>
+      </w:pPr>
+      <w:bookmarkStart w:id="51" w:name="liability-to-third-parties"/>
+      <w:r>
+        <w:t xml:space="preserve">Liability To Third Parties</w:t>
+      </w:r>
       <w:bookmarkEnd w:id="51"/>
     </w:p>
     <w:p>
       <w:pPr>
-        <w:pStyle w:val="FirstParagraph"/>
-      </w:pPr>
-      <w:r>
-        <w:t xml:space="preserve">Counsel’s representation</w:t>
-      </w:r>
-      <w:r>
-        <w:t xml:space="preserve"> </w:t>
-      </w:r>
-      <w:r>
-        <w:t xml:space="preserve">fell below an objective standard of reasonableness,</w:t>
-      </w:r>
-      <w:r>
-        <w:t xml:space="preserve"> </w:t>
-      </w:r>
-      <w:r>
-        <w:t xml:space="preserve">measured by prevailing norms of practice reflected in:</w:t>
-      </w:r>
-    </w:p>
-    <w:p>
-      <w:pPr>
-        <w:pStyle w:val="Compact"/>
-        <w:numPr>
-          <w:numId w:val="1007"/>
-          <w:ilvl w:val="0"/>
-        </w:numPr>
-      </w:pPr>
-      <w:r>
-        <w:t xml:space="preserve">ABA standards</w:t>
-      </w:r>
-    </w:p>
-    <w:p>
-      <w:pPr>
-        <w:pStyle w:val="Compact"/>
-        <w:numPr>
-          <w:numId w:val="1007"/>
-          <w:ilvl w:val="0"/>
-        </w:numPr>
-      </w:pPr>
-      <w:r>
-        <w:t xml:space="preserve">Expert testimony</w:t>
-      </w:r>
-    </w:p>
-    <w:p>
-      <w:pPr>
-        <w:pStyle w:val="Compact"/>
-        <w:numPr>
-          <w:numId w:val="1007"/>
-          <w:ilvl w:val="0"/>
-        </w:numPr>
-      </w:pPr>
-      <w:r>
-        <w:t xml:space="preserve">Per se rules; nonstrategic choices (breach of fiduciary duty of obedience or loyalty)</w:t>
-      </w:r>
-    </w:p>
-    <w:p>
-      <w:pPr>
-        <w:pStyle w:val="FirstParagraph"/>
-      </w:pPr>
-      <w:r>
-        <w:t xml:space="preserve">M&amp;F3rd p. 120</w:t>
-      </w:r>
-    </w:p>
-    <w:p>
-      <w:pPr>
-        <w:pStyle w:val="BodyText"/>
-      </w:pPr>
-      <w:r>
-        <w:t xml:space="preserve">Counsel’s deficient performance prejudiced the defendant (causation):</w:t>
-      </w:r>
-      <w:r>
-        <w:t xml:space="preserve"> </w:t>
-      </w:r>
-      <w:r>
-        <w:t xml:space="preserve">Actual prejudice: But for Counsel’s unprofessional errors, the result of the proceeding would have been different, i.e., not harmless error (proceeding presumptively reliable).</w:t>
-      </w:r>
-      <w:r>
-        <w:t xml:space="preserve"> </w:t>
-      </w:r>
-      <w:r>
-        <w:t xml:space="preserve">Per se rules: Denial of counsel during a critical state of the proceeding led to a forfeiture of the proceeding itself (proceeding presumptively unreliable or totally nonexistent)</w:t>
-      </w:r>
-    </w:p>
-    <w:p>
-      <w:pPr>
-        <w:pStyle w:val="Heading2"/>
-      </w:pPr>
-      <w:bookmarkStart w:id="52" w:name="liability-to-third-parties"/>
-      <w:r>
-        <w:t xml:space="preserve">Liability To Third Parties</w:t>
+        <w:pStyle w:val="Heading3"/>
+      </w:pPr>
+      <w:bookmarkStart w:id="52" w:name="professional-malpractice-commited-against-others"/>
+      <w:r>
+        <w:t xml:space="preserve">Professional Malpractice Commited Against Others?</w:t>
       </w:r>
       <w:bookmarkEnd w:id="52"/>
-    </w:p>
-    <w:p>
-      <w:pPr>
-        <w:pStyle w:val="Heading3"/>
-      </w:pPr>
-      <w:bookmarkStart w:id="53" w:name="professional-malpractice-commited-against-others"/>
-      <w:r>
-        <w:t xml:space="preserve">Professional Malpractice Commited Against Others?</w:t>
-      </w:r>
-      <w:bookmarkEnd w:id="53"/>
     </w:p>
     <w:p>
       <w:pPr>
@@ -1408,31 +1438,31 @@
       <w:pPr>
         <w:pStyle w:val="Heading4"/>
       </w:pPr>
-      <w:bookmarkStart w:id="54" w:name="model-rule-4.1a"/>
+      <w:bookmarkStart w:id="53" w:name="model-rule-4.1a"/>
       <w:r>
         <w:t xml:space="preserve">Model Rule 4.1(a)</w:t>
       </w:r>
+      <w:bookmarkEnd w:id="53"/>
+    </w:p>
+    <w:p>
+      <w:pPr>
+        <w:pStyle w:val="Heading6"/>
+      </w:pPr>
+      <w:bookmarkStart w:id="54" w:name="truthfulness-in-statements-to-others"/>
+      <w:r>
+        <w:t xml:space="preserve">Truthfulness In Statements To Others</w:t>
+      </w:r>
       <w:bookmarkEnd w:id="54"/>
     </w:p>
     <w:p>
       <w:pPr>
-        <w:pStyle w:val="Heading6"/>
-      </w:pPr>
-      <w:bookmarkStart w:id="55" w:name="truthfulness-in-statements-to-others"/>
-      <w:r>
-        <w:t xml:space="preserve">Truthfulness In Statements To Others</w:t>
-      </w:r>
-      <w:bookmarkEnd w:id="55"/>
-    </w:p>
-    <w:p>
-      <w:pPr>
         <w:pStyle w:val="Compact"/>
         <w:numPr>
           <w:numId w:val="1009"/>
           <w:ilvl w:val="0"/>
         </w:numPr>
       </w:pPr>
-      <w:hyperlink r:id="rId56">
+      <w:hyperlink r:id="rId55">
         <w:r>
           <w:rPr>
             <w:i/>
@@ -1658,24 +1688,24 @@
       <w:pPr>
         <w:pStyle w:val="Heading3"/>
       </w:pPr>
-      <w:bookmarkStart w:id="57" w:name="misrepresentation"/>
+      <w:bookmarkStart w:id="56" w:name="misrepresentation"/>
       <w:r>
         <w:t xml:space="preserve">Misrepresentation</w:t>
       </w:r>
+      <w:bookmarkEnd w:id="56"/>
+    </w:p>
+    <w:p>
+      <w:pPr>
+        <w:pStyle w:val="Heading6"/>
+      </w:pPr>
+      <w:bookmarkStart w:id="57" w:name="rest.-2nd-torts-525-552c"/>
+      <w:r>
+        <w:t xml:space="preserve">Rest. 2nd Torts: §§ 525-552C</w:t>
+      </w:r>
       <w:bookmarkEnd w:id="57"/>
     </w:p>
     <w:p>
       <w:pPr>
-        <w:pStyle w:val="Heading6"/>
-      </w:pPr>
-      <w:bookmarkStart w:id="58" w:name="rest.-2nd-torts-525-552c"/>
-      <w:r>
-        <w:t xml:space="preserve">Rest. 2nd Torts: §§ 525-552C</w:t>
-      </w:r>
-      <w:bookmarkEnd w:id="58"/>
-    </w:p>
-    <w:p>
-      <w:pPr>
         <w:pStyle w:val="Compact"/>
         <w:numPr>
           <w:numId w:val="1011"/>
@@ -1707,7 +1737,7 @@
         </w:numPr>
       </w:pPr>
       <w:r>
-        <w:t xml:space="preserve">Which the representor KNEW to be false or was made recklessly (fraud), or which was made negligently;</w:t>
+        <w:t xml:space="preserve">Which the representor knew to be false or was made recklessly (fraud), or which was made negligently;</w:t>
       </w:r>
     </w:p>
     <w:p>
@@ -1756,7 +1786,7 @@
       <w:r>
         <w:t xml:space="preserve"> </w:t>
       </w:r>
-      <w:hyperlink r:id="rId59">
+      <w:hyperlink r:id="rId58">
         <w:r>
           <w:rPr>
             <w:rStyle w:val="Hyperlink"/>
@@ -1769,87 +1799,87 @@
       <w:pPr>
         <w:pStyle w:val="Heading3"/>
       </w:pPr>
-      <w:bookmarkStart w:id="60" w:name="negligent-misrepresentation"/>
+      <w:bookmarkStart w:id="59" w:name="negligent-misrepresentation"/>
       <w:r>
         <w:t xml:space="preserve">Negligent Misrepresentation</w:t>
       </w:r>
+      <w:bookmarkEnd w:id="59"/>
+    </w:p>
+    <w:p>
+      <w:pPr>
+        <w:pStyle w:val="Heading6"/>
+      </w:pPr>
+      <w:bookmarkStart w:id="60" w:name="restatement-torts-2nd-552"/>
+      <w:r>
+        <w:t xml:space="preserve">Restatement Torts 2nd § 552</w:t>
+      </w:r>
       <w:bookmarkEnd w:id="60"/>
     </w:p>
     <w:p>
       <w:pPr>
-        <w:pStyle w:val="Heading6"/>
-      </w:pPr>
-      <w:bookmarkStart w:id="61" w:name="restatement-torts-2nd-552"/>
-      <w:r>
-        <w:t xml:space="preserve">Restatement Torts 2nd § 552</w:t>
+        <w:pStyle w:val="BlockText"/>
+      </w:pPr>
+      <w:r>
+        <w:t xml:space="preserve">One who, in the course of his business,</w:t>
+      </w:r>
+      <w:r>
+        <w:t xml:space="preserve"> </w:t>
+      </w:r>
+      <w:r>
+        <w:t xml:space="preserve">profession or employment …</w:t>
+      </w:r>
+      <w:r>
+        <w:t xml:space="preserve"> </w:t>
+      </w:r>
+      <w:r>
+        <w:t xml:space="preserve">supplies false information for the guidance of others</w:t>
+      </w:r>
+      <w:r>
+        <w:t xml:space="preserve"> </w:t>
+      </w:r>
+      <w:r>
+        <w:t xml:space="preserve">in their business transactions,</w:t>
+      </w:r>
+      <w:r>
+        <w:t xml:space="preserve"> </w:t>
+      </w:r>
+      <w:r>
+        <w:t xml:space="preserve">is subject to liability for pecuniary loss</w:t>
+      </w:r>
+      <w:r>
+        <w:t xml:space="preserve"> </w:t>
+      </w:r>
+      <w:r>
+        <w:t xml:space="preserve">caused to them by their justifiable reliance</w:t>
+      </w:r>
+      <w:r>
+        <w:t xml:space="preserve"> </w:t>
+      </w:r>
+      <w:r>
+        <w:t xml:space="preserve">upon the information,</w:t>
+      </w:r>
+      <w:r>
+        <w:t xml:space="preserve"> </w:t>
+      </w:r>
+      <w:r>
+        <w:t xml:space="preserve">if he fails to exercise reasonable care</w:t>
+      </w:r>
+      <w:r>
+        <w:t xml:space="preserve"> </w:t>
+      </w:r>
+      <w:r>
+        <w:t xml:space="preserve">or competence in obtaining or communicating the information.</w:t>
+      </w:r>
+    </w:p>
+    <w:p>
+      <w:pPr>
+        <w:pStyle w:val="Heading4"/>
+      </w:pPr>
+      <w:bookmarkStart w:id="61" w:name="ye-olde-privity-rule"/>
+      <w:r>
+        <w:t xml:space="preserve">Ye Olde Privity Rule</w:t>
       </w:r>
       <w:bookmarkEnd w:id="61"/>
-    </w:p>
-    <w:p>
-      <w:pPr>
-        <w:pStyle w:val="BlockText"/>
-      </w:pPr>
-      <w:r>
-        <w:t xml:space="preserve">One who, in the course of his business,</w:t>
-      </w:r>
-      <w:r>
-        <w:t xml:space="preserve"> </w:t>
-      </w:r>
-      <w:r>
-        <w:t xml:space="preserve">profession or employment …</w:t>
-      </w:r>
-      <w:r>
-        <w:t xml:space="preserve"> </w:t>
-      </w:r>
-      <w:r>
-        <w:t xml:space="preserve">supplies false information for the guidance of others</w:t>
-      </w:r>
-      <w:r>
-        <w:t xml:space="preserve"> </w:t>
-      </w:r>
-      <w:r>
-        <w:t xml:space="preserve">in their business transactions,</w:t>
-      </w:r>
-      <w:r>
-        <w:t xml:space="preserve"> </w:t>
-      </w:r>
-      <w:r>
-        <w:t xml:space="preserve">is subject to liability for pecuniary loss</w:t>
-      </w:r>
-      <w:r>
-        <w:t xml:space="preserve"> </w:t>
-      </w:r>
-      <w:r>
-        <w:t xml:space="preserve">caused to them by their justifiable reliance</w:t>
-      </w:r>
-      <w:r>
-        <w:t xml:space="preserve"> </w:t>
-      </w:r>
-      <w:r>
-        <w:t xml:space="preserve">upon the information,</w:t>
-      </w:r>
-      <w:r>
-        <w:t xml:space="preserve"> </w:t>
-      </w:r>
-      <w:r>
-        <w:t xml:space="preserve">if he fails to exercise reasonable care</w:t>
-      </w:r>
-      <w:r>
-        <w:t xml:space="preserve"> </w:t>
-      </w:r>
-      <w:r>
-        <w:t xml:space="preserve">or competence in obtaining or communicating the information.</w:t>
-      </w:r>
-    </w:p>
-    <w:p>
-      <w:pPr>
-        <w:pStyle w:val="Heading4"/>
-      </w:pPr>
-      <w:bookmarkStart w:id="62" w:name="ye-olde-privity-rule"/>
-      <w:r>
-        <w:t xml:space="preserve">Ye Olde Privity Rule</w:t>
-      </w:r>
-      <w:bookmarkEnd w:id="62"/>
     </w:p>
     <w:p>
       <w:pPr>
@@ -1954,11 +1984,11 @@
       <w:pPr>
         <w:pStyle w:val="Heading4"/>
       </w:pPr>
-      <w:bookmarkStart w:id="63" w:name="privity-rule-in-nebraska"/>
+      <w:bookmarkStart w:id="62" w:name="privity-rule-in-nebraska"/>
       <w:r>
         <w:t xml:space="preserve">Privity Rule In Nebraska</w:t>
       </w:r>
-      <w:bookmarkEnd w:id="63"/>
+      <w:bookmarkEnd w:id="62"/>
     </w:p>
     <w:p>
       <w:pPr>
@@ -1988,7 +2018,7 @@
       <w:pPr>
         <w:pStyle w:val="BodyText"/>
       </w:pPr>
-      <w:hyperlink r:id="rId64">
+      <w:hyperlink r:id="rId63">
         <w:r>
           <w:rPr>
             <w:i/>
@@ -2008,7 +2038,7 @@
       <w:pPr>
         <w:pStyle w:val="BodyText"/>
       </w:pPr>
-      <w:hyperlink r:id="rId65">
+      <w:hyperlink r:id="rId64">
         <w:r>
           <w:rPr>
             <w:rStyle w:val="Hyperlink"/>
@@ -2021,11 +2051,11 @@
       <w:pPr>
         <w:pStyle w:val="Heading3"/>
       </w:pPr>
-      <w:bookmarkStart w:id="66" w:name="lawyer-tort-liability-to-nonclients"/>
+      <w:bookmarkStart w:id="65" w:name="lawyer-tort-liability-to-nonclients"/>
       <w:r>
         <w:t xml:space="preserve">Lawyer Tort Liability to Nonclients</w:t>
       </w:r>
-      <w:bookmarkEnd w:id="66"/>
+      <w:bookmarkEnd w:id="65"/>
     </w:p>
     <w:p>
       <w:pPr>
@@ -2069,7 +2099,7 @@
           <w:ilvl w:val="0"/>
         </w:numPr>
       </w:pPr>
-      <w:hyperlink r:id="rId67">
+      <w:hyperlink r:id="rId66">
         <w:r>
           <w:rPr>
             <w:rStyle w:val="Hyperlink"/>
@@ -2082,12 +2112,12 @@
       <w:pPr>
         <w:pStyle w:val="Heading4"/>
       </w:pPr>
-      <w:bookmarkStart w:id="68" w:name="lawyer-tort-liability-to-nonclientsmalpractice"/>
+      <w:bookmarkStart w:id="67" w:name="lawyer-tort-liability-to-nonclientsmalpractice"/>
       <w:r>
         <w:t xml:space="preserve">Lawyer Tort Liability to Nonclients:  Malpractice</w:t>
       </w:r>
-      <w:bookmarkEnd w:id="68"/>
+      <w:bookmarkEnd w:id="67"/>
     </w:p>
     <w:p>
       <w:pPr>
@@ -2129,12 +2159,12 @@
       <w:pPr>
         <w:pStyle w:val="Heading4"/>
       </w:pPr>
-      <w:bookmarkStart w:id="69" w:name="lawyer-tort-liability-to-nonclientsmisrepresentation"/>
+      <w:bookmarkStart w:id="68" w:name="lawyer-tort-liability-to-nonclientsmisrepresentation"/>
       <w:r>
         <w:t xml:space="preserve">Lawyer Tort Liability to Nonclients:  Misrepresentation</w:t>
       </w:r>
-      <w:bookmarkEnd w:id="69"/>
+      <w:bookmarkEnd w:id="68"/>
     </w:p>
     <w:p>
       <w:pPr>
@@ -2188,76 +2218,76 @@
       <w:pPr>
         <w:pStyle w:val="Heading4"/>
       </w:pPr>
-      <w:bookmarkStart w:id="70" w:name="lawyer-tort-liability-to-nonclientsaiding-abetting-clients-breach"/>
+      <w:bookmarkStart w:id="69" w:name="lawyer-tort-liability-to-nonclientsaiding-abetting-clients-breach"/>
       <w:r>
         <w:t xml:space="preserve">Lawyer Tort Liability to Nonclients:  Aiding &amp; Abetting Client’s Breach</w:t>
       </w:r>
+      <w:bookmarkEnd w:id="69"/>
+    </w:p>
+    <w:p>
+      <w:pPr>
+        <w:pStyle w:val="Compact"/>
+        <w:numPr>
+          <w:numId w:val="1015"/>
+          <w:ilvl w:val="0"/>
+        </w:numPr>
+      </w:pPr>
+      <w:r>
+        <w:t xml:space="preserve">Lawyer knows client breached a fiduciary duty;</w:t>
+      </w:r>
+    </w:p>
+    <w:p>
+      <w:pPr>
+        <w:pStyle w:val="Compact"/>
+        <w:numPr>
+          <w:numId w:val="1015"/>
+          <w:ilvl w:val="0"/>
+        </w:numPr>
+      </w:pPr>
+      <w:r>
+        <w:t xml:space="preserve">Lawyer provided substantial assistance to breach, not just assistance to the client;</w:t>
+      </w:r>
+    </w:p>
+    <w:p>
+      <w:pPr>
+        <w:pStyle w:val="Compact"/>
+        <w:numPr>
+          <w:numId w:val="1015"/>
+          <w:ilvl w:val="0"/>
+        </w:numPr>
+      </w:pPr>
+      <w:r>
+        <w:t xml:space="preserve">Lawyer knows client’s conduct constitutes a breach of fiduciary duty;</w:t>
+      </w:r>
+    </w:p>
+    <w:p>
+      <w:pPr>
+        <w:pStyle w:val="Compact"/>
+        <w:numPr>
+          <w:numId w:val="1015"/>
+          <w:ilvl w:val="0"/>
+        </w:numPr>
+      </w:pPr>
+      <w:r>
+        <w:t xml:space="preserve">Breach causes harm to 3rd parties.</w:t>
+      </w:r>
+    </w:p>
+    <w:p>
+      <w:pPr>
+        <w:pStyle w:val="Heading4"/>
+      </w:pPr>
+      <w:bookmarkStart w:id="70" w:name="optional-readings"/>
+      <w:r>
+        <w:t xml:space="preserve">Optional Readings</w:t>
+      </w:r>
       <w:bookmarkEnd w:id="70"/>
     </w:p>
     <w:p>
       <w:pPr>
-        <w:pStyle w:val="Compact"/>
-        <w:numPr>
-          <w:numId w:val="1015"/>
-          <w:ilvl w:val="0"/>
-        </w:numPr>
-      </w:pPr>
-      <w:r>
-        <w:t xml:space="preserve">Lawyer knows client breached a fiduciary duty;</w:t>
-      </w:r>
-    </w:p>
-    <w:p>
-      <w:pPr>
-        <w:pStyle w:val="Compact"/>
-        <w:numPr>
-          <w:numId w:val="1015"/>
-          <w:ilvl w:val="0"/>
-        </w:numPr>
-      </w:pPr>
-      <w:r>
-        <w:t xml:space="preserve">Lawyer provided substantial assistance to breach, not just assistance to the client;</w:t>
-      </w:r>
-    </w:p>
-    <w:p>
-      <w:pPr>
-        <w:pStyle w:val="Compact"/>
-        <w:numPr>
-          <w:numId w:val="1015"/>
-          <w:ilvl w:val="0"/>
-        </w:numPr>
-      </w:pPr>
-      <w:r>
-        <w:t xml:space="preserve">Lawyer knows client’s conduct constitutes a breach of fiduciary duty;</w:t>
-      </w:r>
-    </w:p>
-    <w:p>
-      <w:pPr>
-        <w:pStyle w:val="Compact"/>
-        <w:numPr>
-          <w:numId w:val="1015"/>
-          <w:ilvl w:val="0"/>
-        </w:numPr>
-      </w:pPr>
-      <w:r>
-        <w:t xml:space="preserve">Breach causes harm to 3rd parties.</w:t>
-      </w:r>
-    </w:p>
-    <w:p>
-      <w:pPr>
-        <w:pStyle w:val="Heading4"/>
-      </w:pPr>
-      <w:bookmarkStart w:id="71" w:name="optional-readings"/>
-      <w:r>
-        <w:t xml:space="preserve">Optional Readings</w:t>
-      </w:r>
-      <w:bookmarkEnd w:id="71"/>
-    </w:p>
-    <w:p>
-      <w:pPr>
         <w:pStyle w:val="FirstParagraph"/>
       </w:pPr>
-      <w:hyperlink r:id="rId72">
+      <w:hyperlink r:id="rId71">
         <w:r>
           <w:rPr>
             <w:rStyle w:val="Hyperlink"/>
@@ -2400,7 +2430,7 @@
     </w:lvl>
   </w:abstractNum>
   <w:abstractNum w:abstractNumId="990">
-    <w:nsid w:val="d284d995"/>
+    <w:nsid w:val="2c1ae401"/>
     <w:multiLevelType w:val="multilevel"/>
     <w:lvl w:ilvl="0">
       <w:numFmt w:val="bullet"/>
@@ -2503,7 +2533,7 @@
     </w:lvl>
   </w:abstractNum>
   <w:abstractNum w:abstractNumId="991">
-    <w:nsid w:val="bde2b570"/>
+    <w:nsid w:val="ea454b4c"/>
     <w:multiLevelType w:val="multilevel"/>
     <w:lvl w:ilvl="0">
       <w:numFmt w:val="bullet"/>
@@ -2606,7 +2636,7 @@
     </w:lvl>
   </w:abstractNum>
   <w:abstractNum w:abstractNumId="99411">
-    <w:nsid w:val="f2d5a0a9"/>
+    <w:nsid w:val="71315dca"/>
     <w:multiLevelType w:val="multilevel"/>
     <w:lvl w:ilvl="0">
       <w:start w:val="1"/>

</xml_diff>